<commit_message>
Designed Recent Fights listings
</commit_message>
<xml_diff>
--- a/DesignDocuments/FightResultsPageFrontendDesign.docx
+++ b/DesignDocuments/FightResultsPageFrontendDesign.docx
@@ -38,25 +38,39 @@
           <w:sz w:val="22"/>
           <w:szCs w:val="22"/>
         </w:rPr>
-        <w:t xml:space="preserve">The fight results will </w:t>
+        <w:t>The fight results will actually be an alert as opposed to a page itself. It will appear like a “Wordle” with an overlay appearing when the fight concludes and with an “x” button that you can close the overlay with. It should indicate the winner in a fancy font. And it should also indicate the defeated party.</w:t>
       </w:r>
-      <w:proofErr w:type="gramStart"/>
       <w:r>
         <w:rPr>
           <w:rFonts w:ascii="Consolas" w:hAnsi="Consolas" w:cs="Times New Roman"/>
           <w:sz w:val="22"/>
           <w:szCs w:val="22"/>
         </w:rPr>
-        <w:t>actually be</w:t>
+        <w:t xml:space="preserve"> This popup should have access to the URL for the image of the fighter from the database in order to insert the image into the html </w:t>
       </w:r>
-      <w:proofErr w:type="gramEnd"/>
       <w:r>
         <w:rPr>
           <w:rFonts w:ascii="Consolas" w:hAnsi="Consolas" w:cs="Times New Roman"/>
           <w:sz w:val="22"/>
           <w:szCs w:val="22"/>
         </w:rPr>
-        <w:t xml:space="preserve"> an alert as opposed to a page itself. It will appear like a “Wordle” with an overlay appearing when the fight concludes and with an “x” button that you can close the overlay with. It should indicate the winner in a fancy font. And it should also indicate the defeated party.</w:t>
+        <w:t xml:space="preserve">tag </w:t>
+      </w:r>
+      <w:r>
+        <w:rPr>
+          <w:rFonts w:ascii="Consolas" w:hAnsi="Consolas" w:cs="Times New Roman"/>
+          <w:sz w:val="22"/>
+          <w:szCs w:val="22"/>
+        </w:rPr>
+        <w:t>using</w:t>
+      </w:r>
+      <w:r>
+        <w:rPr>
+          <w:rFonts w:ascii="Consolas" w:hAnsi="Consolas" w:cs="Times New Roman"/>
+          <w:sz w:val="22"/>
+          <w:szCs w:val="22"/>
+        </w:rPr>
+        <w:t xml:space="preserve"> on the URL.</w:t>
       </w:r>
     </w:p>
     <w:p>

</xml_diff>